<commit_message>
tema 9 completo y con ejercicios
</commit_message>
<xml_diff>
--- a/Resumen Tema 9.docx
+++ b/Resumen Tema 9.docx
@@ -9,6 +9,9 @@
       </w:pPr>
       <w:r>
         <w:t>Resumen Tema 9</w:t>
+      </w:r>
+      <w:r>
+        <w:t xml:space="preserve"> ITIL</w:t>
       </w:r>
     </w:p>
     <w:p/>
@@ -452,169 +455,146 @@
       <w:r>
         <w:t>Ciclo de vida</w:t>
       </w:r>
+      <w:r>
+        <w:t xml:space="preserve"> de los servicios</w:t>
+      </w:r>
     </w:p>
     <w:p/>
     <w:p>
       <w:pPr>
         <w:pStyle w:val="Ttulo2"/>
+        <w:numPr>
+          <w:ilvl w:val="0"/>
+          <w:numId w:val="3"/>
+        </w:numPr>
       </w:pPr>
       <w:r>
         <w:t>Estrategia del servicio</w:t>
       </w:r>
-    </w:p>
-    <w:p/>
-    <w:p>
-      <w:r>
-        <w:t>Es la distribución de recursos para cumplir los objetivos de un plan.</w:t>
-      </w:r>
-    </w:p>
-    <w:p>
-      <w:r>
-        <w:t xml:space="preserve">La </w:t>
-      </w:r>
-      <w:r>
-        <w:rPr>
-          <w:b/>
-          <w:bCs/>
-        </w:rPr>
-        <w:t xml:space="preserve">cartera de servicios </w:t>
-      </w:r>
-      <w:r>
-        <w:t xml:space="preserve">representa las oportunidades y disposición de un proveedor para prestar servicio a los clientes y al mercado. Está constituida por el </w:t>
-      </w:r>
-      <w:r>
-        <w:rPr>
-          <w:b/>
-          <w:bCs/>
-        </w:rPr>
-        <w:t xml:space="preserve">catálogo de servicios </w:t>
-      </w:r>
-      <w:r>
-        <w:t xml:space="preserve">(servicios ofrecidos por el proveedor), </w:t>
-      </w:r>
-      <w:r>
-        <w:rPr>
-          <w:b/>
-          <w:bCs/>
-        </w:rPr>
-        <w:t xml:space="preserve">el flujo de creación de servicios </w:t>
-      </w:r>
-      <w:r>
-        <w:t xml:space="preserve">(servicios en fase de desarrollo) y </w:t>
-      </w:r>
-      <w:r>
-        <w:rPr>
-          <w:b/>
-          <w:bCs/>
-        </w:rPr>
-        <w:t xml:space="preserve">los servicios retirados </w:t>
-      </w:r>
-      <w:r>
-        <w:t>(servicios que ya no se prestan).</w:t>
+      <w:r>
+        <w:t>:</w:t>
+      </w:r>
+    </w:p>
+    <w:p>
+      <w:r>
+        <w:t>Definición de políticas y objetivos</w:t>
       </w:r>
     </w:p>
     <w:p>
       <w:pPr>
         <w:pStyle w:val="Ttulo2"/>
+        <w:numPr>
+          <w:ilvl w:val="0"/>
+          <w:numId w:val="3"/>
+        </w:numPr>
+      </w:pPr>
+      <w:r>
+        <w:t>Diseño del servicio</w:t>
+      </w:r>
+      <w:r>
+        <w:t>…</w:t>
+      </w:r>
+    </w:p>
+    <w:p>
+      <w:r>
+        <w:t xml:space="preserve">… </w:t>
+      </w:r>
+      <w:r>
+        <w:t>servicios nuevos o modificados para su paso a un entorno de producción.</w:t>
+      </w:r>
+    </w:p>
+    <w:p>
+      <w:pPr>
+        <w:pStyle w:val="Ttulo2"/>
+        <w:numPr>
+          <w:ilvl w:val="0"/>
+          <w:numId w:val="3"/>
+        </w:numPr>
+      </w:pPr>
+      <w:r>
+        <w:t>Transición del servicio</w:t>
+      </w:r>
+    </w:p>
+    <w:p>
+      <w:pPr>
+        <w:pStyle w:val="Default"/>
+        <w:rPr>
+          <w:sz w:val="22"/>
+          <w:szCs w:val="22"/>
+        </w:rPr>
+      </w:pPr>
+      <w:r>
+        <w:rPr>
+          <w:sz w:val="22"/>
+          <w:szCs w:val="22"/>
+        </w:rPr>
+        <w:t>G</w:t>
+      </w:r>
+      <w:r>
+        <w:rPr>
+          <w:sz w:val="22"/>
+          <w:szCs w:val="22"/>
+        </w:rPr>
+        <w:t>estión y coordinación de los procesos necesarios para la construcción, prueba y despliegue de una “versión” en producción</w:t>
+      </w:r>
+      <w:r>
+        <w:rPr>
+          <w:sz w:val="22"/>
+          <w:szCs w:val="22"/>
+        </w:rPr>
+        <w:t>.</w:t>
+      </w:r>
+      <w:r>
+        <w:rPr>
+          <w:sz w:val="22"/>
+          <w:szCs w:val="22"/>
+        </w:rPr>
+        <w:t xml:space="preserve"> </w:t>
+      </w:r>
+    </w:p>
+    <w:p>
+      <w:pPr>
+        <w:pStyle w:val="Ttulo2"/>
+        <w:numPr>
+          <w:ilvl w:val="0"/>
+          <w:numId w:val="3"/>
+        </w:numPr>
       </w:pPr>
       <w:r>
         <w:lastRenderedPageBreak/>
-        <w:t>Diseño del servicio</w:t>
-      </w:r>
-    </w:p>
-    <w:p/>
-    <w:p>
-      <w:r>
-        <w:t>El objetivo de esta parte es el diseño de servicios nuevos o modificados para su paso a un entorno de producción.</w:t>
-      </w:r>
-    </w:p>
-    <w:p>
-      <w:pPr>
-        <w:pStyle w:val="Ttulo2"/>
-      </w:pPr>
-      <w:r>
-        <w:t>Transición del servicio</w:t>
-      </w:r>
-    </w:p>
-    <w:p/>
-    <w:p>
-      <w:pPr>
-        <w:pStyle w:val="Default"/>
-        <w:rPr>
-          <w:sz w:val="22"/>
-          <w:szCs w:val="22"/>
-        </w:rPr>
-      </w:pPr>
-      <w:r>
-        <w:rPr>
-          <w:sz w:val="22"/>
-          <w:szCs w:val="22"/>
-        </w:rPr>
-        <w:t xml:space="preserve">Esta fase incluye la gestión y coordinación de los procesos, sistemas y funciones necesarios para la construcción, prueba y despliegue de una “versión” en producción, así como para la identificación del servicio según las especificaciones del cliente y las partes interesadas. </w:t>
-      </w:r>
-    </w:p>
-    <w:p>
-      <w:pPr>
-        <w:pStyle w:val="Default"/>
-        <w:rPr>
-          <w:sz w:val="22"/>
-          <w:szCs w:val="22"/>
-        </w:rPr>
-      </w:pPr>
-    </w:p>
-    <w:p>
-      <w:r>
-        <w:t>Los procesos que corresponden a esta fase son la planificación y soporte de la transición, la gestión de cambios, la gestión de la configuración y activos del servicio, la gestión de versiones y despliegues, la validación y prueba del servicio, la evaluación y la gestión del conocimiento del servicio.</w:t>
-      </w:r>
-    </w:p>
-    <w:p>
-      <w:pPr>
-        <w:pStyle w:val="Ttulo2"/>
-      </w:pPr>
-      <w:r>
         <w:t>Operación de servicio</w:t>
       </w:r>
     </w:p>
-    <w:p/>
-    <w:p>
-      <w:r>
-        <w:t>Tiene como objetivos la coordinación y ejecución de las actividades y procesos necesarios para entregar y gestionar servicios para usuarios y clientes con el nivel especificado.</w:t>
-      </w:r>
-    </w:p>
-    <w:p>
-      <w:r>
-        <w:t xml:space="preserve">También debe haber una </w:t>
-      </w:r>
-      <w:r>
-        <w:rPr>
-          <w:b/>
-          <w:bCs/>
-        </w:rPr>
-        <w:t xml:space="preserve">búsqueda de equilibrio </w:t>
-      </w:r>
-      <w:r>
-        <w:t>en los siguientes factores para un mejor funcionamiento: opinión interna de TI y opinión externa de negocio, estabilidad y capacidad de respuesta, calidad del servicio y costes del servicio y en la organización reactiva/organización proactiva.</w:t>
-      </w:r>
-    </w:p>
-    <w:p/>
-    <w:p>
-      <w:pPr>
-        <w:pStyle w:val="Ttulo3"/>
-      </w:pPr>
-      <w:r>
-        <w:t>Centro de servicio al usuario</w:t>
-      </w:r>
-    </w:p>
-    <w:p/>
-    <w:p>
-      <w:r>
-        <w:t>Es una unidad funcional con cierto número de empleados que se ocupan de los diversos eventos de servicio: incidencias y peticiones. Las peticiones pueden llegar por llamadas telefónicas, internet, comunicaciones automáticas, etc. Su objetico es restaurar el servicio “normal” en el menor tiempo posible.</w:t>
-      </w:r>
-    </w:p>
-    <w:p/>
+    <w:p>
+      <w:r>
+        <w:t>E</w:t>
+      </w:r>
+      <w:r>
+        <w:t xml:space="preserve">ntrega y </w:t>
+      </w:r>
+      <w:r>
+        <w:t>gestión</w:t>
+      </w:r>
+      <w:r>
+        <w:t xml:space="preserve"> </w:t>
+      </w:r>
+      <w:r>
+        <w:t xml:space="preserve">de </w:t>
+      </w:r>
+      <w:r>
+        <w:t xml:space="preserve">servicios para </w:t>
+      </w:r>
+      <w:r>
+        <w:t>usuarios.</w:t>
+      </w:r>
+    </w:p>
     <w:p>
       <w:pPr>
         <w:pStyle w:val="Ttulo1"/>
+        <w:numPr>
+          <w:ilvl w:val="0"/>
+          <w:numId w:val="3"/>
+        </w:numPr>
         <w:rPr>
           <w:color w:val="1F3763" w:themeColor="accent1" w:themeShade="7F"/>
           <w:sz w:val="24"/>
@@ -630,41 +610,406 @@
         <w:t>Mejora continua del servicio</w:t>
       </w:r>
     </w:p>
-    <w:p/>
-    <w:p>
-      <w:r>
-        <w:t xml:space="preserve">Permite a las organizaciones realinear continuamente sus servicios TI entre las necesidades cambiantes del negocio. Implica </w:t>
+    <w:p>
+      <w:r>
+        <w:t>Aprendizaje y mejora, i</w:t>
+      </w:r>
+      <w:r>
+        <w:t xml:space="preserve">mplica </w:t>
       </w:r>
       <w:r>
         <w:rPr>
           <w:b/>
           <w:bCs/>
         </w:rPr>
-        <w:t xml:space="preserve">eficacia </w:t>
-      </w:r>
-      <w:r>
-        <w:t xml:space="preserve">para satisfacer y superar los objetivos y </w:t>
+        <w:t>eficacia</w:t>
       </w:r>
       <w:r>
         <w:rPr>
           <w:b/>
           <w:bCs/>
         </w:rPr>
-        <w:t xml:space="preserve">eficiencia </w:t>
-      </w:r>
-      <w:r>
-        <w:t>para alcanzar los objetivos con el menor coste posible.</w:t>
+        <w:t>.</w:t>
+      </w:r>
+    </w:p>
+    <w:p>
+      <w:pPr>
+        <w:pStyle w:val="Ttulo3"/>
+        <w:rPr>
+          <w:rFonts w:asciiTheme="minorHAnsi" w:eastAsiaTheme="minorHAnsi" w:hAnsiTheme="minorHAnsi" w:cstheme="minorBidi"/>
+          <w:color w:val="auto"/>
+          <w:sz w:val="22"/>
+          <w:szCs w:val="22"/>
+        </w:rPr>
+      </w:pPr>
+    </w:p>
+    <w:p>
+      <w:pPr>
+        <w:pStyle w:val="Ttulo1"/>
+      </w:pPr>
+      <w:r>
+        <w:t>Centro de servicio al usuario</w:t>
       </w:r>
     </w:p>
     <w:p/>
     <w:p>
+      <w:r>
+        <w:t>Es una unidad funcional con cierto número de empleados que se ocupan de los diversos eventos de servicio: incidencias y peticiones. Las peticiones pueden llegar por llamadas telefónicas, internet, comunicaciones automáticas, etc. Su objetico es restaurar el servicio “normal” en el menor tiempo posible.</w:t>
+      </w:r>
+    </w:p>
+    <w:p/>
+    <w:p/>
+    <w:p>
+      <w:pPr>
+        <w:pStyle w:val="Ttulo1"/>
+      </w:pPr>
+      <w:r>
+        <w:t>Ejercicio 1</w:t>
+      </w:r>
+    </w:p>
+    <w:p/>
+    <w:p>
+      <w:r>
+        <w:rPr>
+          <w:noProof/>
+        </w:rPr>
+        <w:drawing>
+          <wp:inline distT="0" distB="0" distL="0" distR="0" wp14:anchorId="1EDAE9E1" wp14:editId="22FF335B">
+            <wp:extent cx="5400040" cy="3317240"/>
+            <wp:effectExtent l="0" t="0" r="0" b="0"/>
+            <wp:docPr id="1" name="Imagen 1"/>
+            <wp:cNvGraphicFramePr>
+              <a:graphicFrameLocks xmlns:a="http://schemas.openxmlformats.org/drawingml/2006/main" noChangeAspect="1"/>
+            </wp:cNvGraphicFramePr>
+            <a:graphic xmlns:a="http://schemas.openxmlformats.org/drawingml/2006/main">
+              <a:graphicData uri="http://schemas.openxmlformats.org/drawingml/2006/picture">
+                <pic:pic xmlns:pic="http://schemas.openxmlformats.org/drawingml/2006/picture">
+                  <pic:nvPicPr>
+                    <pic:cNvPr id="1" name=""/>
+                    <pic:cNvPicPr/>
+                  </pic:nvPicPr>
+                  <pic:blipFill>
+                    <a:blip r:embed="rId5"/>
+                    <a:stretch>
+                      <a:fillRect/>
+                    </a:stretch>
+                  </pic:blipFill>
+                  <pic:spPr>
+                    <a:xfrm>
+                      <a:off x="0" y="0"/>
+                      <a:ext cx="5400040" cy="3317240"/>
+                    </a:xfrm>
+                    <a:prstGeom prst="rect">
+                      <a:avLst/>
+                    </a:prstGeom>
+                  </pic:spPr>
+                </pic:pic>
+              </a:graphicData>
+            </a:graphic>
+          </wp:inline>
+        </w:drawing>
+      </w:r>
+    </w:p>
+    <w:p>
+      <w:pPr>
+        <w:spacing w:after="0" w:line="240" w:lineRule="auto"/>
+      </w:pPr>
+      <w:r>
+        <w:t>SERVINUBE S.L. ha realizado un estudio de mercado para determinar nuevas oportunidades de negocio. Tras dicho estudio se plantea el desarrollo de nuevos servicios para la gestión de Máquinas Virtuales que</w:t>
+      </w:r>
+      <w:r>
+        <w:t xml:space="preserve"> </w:t>
+      </w:r>
+      <w:r>
+        <w:t>lo diferenciará del resto de la competencia aportando más valor a sus clientes.</w:t>
+      </w:r>
+    </w:p>
+    <w:p>
+      <w:pPr>
+        <w:spacing w:after="0" w:line="240" w:lineRule="auto"/>
+      </w:pPr>
+      <w:r>
+        <w:t xml:space="preserve"> ¿Qué modelo de referencia de los vistos en clase le</w:t>
+      </w:r>
+      <w:r>
+        <w:t xml:space="preserve"> </w:t>
+      </w:r>
+      <w:r>
+        <w:t>recomendaría a SERVINUBE SL para cubrir todo el ciclo de vida de los servicios?</w:t>
+      </w:r>
+    </w:p>
+    <w:p>
+      <w:pPr>
+        <w:spacing w:after="0" w:line="240" w:lineRule="auto"/>
+      </w:pPr>
+      <w:r>
+        <w:t xml:space="preserve">Explique brevemente cada una de las fases o etapas del ciclo de vida. </w:t>
+      </w:r>
+    </w:p>
+    <w:p>
+      <w:pPr>
+        <w:spacing w:after="0" w:line="240" w:lineRule="auto"/>
+      </w:pPr>
+    </w:p>
+    <w:p>
+      <w:pPr>
+        <w:spacing w:after="0" w:line="240" w:lineRule="auto"/>
+      </w:pPr>
+    </w:p>
+    <w:p>
+      <w:pPr>
+        <w:spacing w:after="0" w:line="240" w:lineRule="auto"/>
+      </w:pPr>
+      <w:r>
+        <w:rPr>
+          <w:color w:val="FF0000"/>
+        </w:rPr>
+        <w:t>R:</w:t>
+      </w:r>
+      <w:r>
+        <w:t xml:space="preserve"> </w:t>
+      </w:r>
+    </w:p>
+    <w:p>
+      <w:pPr>
+        <w:spacing w:after="0" w:line="240" w:lineRule="auto"/>
+      </w:pPr>
+      <w:r>
+        <w:t>Usa el modelo de referencia ITIL y las fases del ciclo de vida son las siguientes:</w:t>
+      </w:r>
+    </w:p>
+    <w:p>
+      <w:pPr>
+        <w:spacing w:after="0" w:line="240" w:lineRule="auto"/>
+      </w:pPr>
+      <w:r>
+        <w:t>(está explicado en el resumen)</w:t>
+      </w:r>
+    </w:p>
+    <w:p>
+      <w:pPr>
+        <w:spacing w:after="0" w:line="240" w:lineRule="auto"/>
+      </w:pPr>
+    </w:p>
+    <w:p>
+      <w:pPr>
+        <w:pStyle w:val="Ttulo1"/>
+      </w:pPr>
+      <w:r>
+        <w:t>Ejercicio 2</w:t>
+      </w:r>
+    </w:p>
+    <w:p>
+      <w:pPr>
+        <w:spacing w:after="0" w:line="240" w:lineRule="auto"/>
+      </w:pPr>
+      <w:r>
+        <w:t>El servicio de búsquedas de Twitter permite obtener</w:t>
+      </w:r>
+      <w:r>
+        <w:t xml:space="preserve"> </w:t>
+      </w:r>
+      <w:r>
+        <w:t xml:space="preserve">un listado de tweets a partir de un conjunto de palabras, etiquetas o incluso lugares geográficos. Por ejemplo, obtener los </w:t>
+      </w:r>
+    </w:p>
+    <w:p>
+      <w:pPr>
+        <w:spacing w:after="0" w:line="240" w:lineRule="auto"/>
+      </w:pPr>
+      <w:r>
+        <w:t>tweets que contengan #Cervantes y se hayan escrito en Sevilla. En 2011 se realizó una reingeniería del servicio de</w:t>
+      </w:r>
+      <w:r>
+        <w:t xml:space="preserve"> </w:t>
+      </w:r>
+      <w:r>
+        <w:t>búsquedas, tras la cual la latencia de usuario mejoró en tres veces, es decir, la nueva latencia fue un tercio de la latencia anterior. La latencia de usuario es el retardo que los usuarios experimentan de media desde que emiten una búsqueda hasta que el servicio</w:t>
+      </w:r>
+      <w:r>
+        <w:t xml:space="preserve"> </w:t>
+      </w:r>
+      <w:r>
+        <w:t xml:space="preserve">devuelve el resultado. </w:t>
+      </w:r>
+    </w:p>
+    <w:p>
+      <w:pPr>
+        <w:spacing w:after="0" w:line="240" w:lineRule="auto"/>
+      </w:pPr>
+      <w:r>
+        <w:t xml:space="preserve">Explique los componentes del concepto de valor según ITIL y aplíquelos a este caso. </w:t>
+      </w:r>
+    </w:p>
+    <w:p>
+      <w:pPr>
+        <w:spacing w:after="0" w:line="240" w:lineRule="auto"/>
+      </w:pPr>
+    </w:p>
+    <w:p>
+      <w:pPr>
+        <w:spacing w:after="0" w:line="240" w:lineRule="auto"/>
+        <w:rPr>
+          <w:color w:val="FF0000"/>
+        </w:rPr>
+      </w:pPr>
+      <w:r>
+        <w:rPr>
+          <w:color w:val="FF0000"/>
+        </w:rPr>
+        <w:t>R:</w:t>
+      </w:r>
+    </w:p>
+    <w:p>
+      <w:pPr>
+        <w:spacing w:after="0" w:line="240" w:lineRule="auto"/>
+      </w:pPr>
+      <w:r>
+        <w:t>Los componentes del valor son la funcionalidad y la garantía.</w:t>
+      </w:r>
+    </w:p>
+    <w:p>
+      <w:pPr>
+        <w:spacing w:after="0" w:line="240" w:lineRule="auto"/>
+      </w:pPr>
       <w:bookmarkStart w:id="0" w:name="_GoBack"/>
       <w:bookmarkEnd w:id="0"/>
     </w:p>
-    <w:p/>
-    <w:p/>
-    <w:p/>
-    <w:p/>
+    <w:p>
+      <w:pPr>
+        <w:spacing w:after="0" w:line="240" w:lineRule="auto"/>
+      </w:pPr>
+      <w:r>
+        <w:t>La funcionalidad corresponde al servicio de búsqueda.</w:t>
+      </w:r>
+    </w:p>
+    <w:p>
+      <w:pPr>
+        <w:spacing w:after="0" w:line="240" w:lineRule="auto"/>
+      </w:pPr>
+      <w:r>
+        <w:t>Y la garantía a la reingeniería, concretamente la disponibilidad. El cliente tiene una mejor disponibilidad porque hay una mejor latencia.</w:t>
+      </w:r>
+    </w:p>
+    <w:p>
+      <w:pPr>
+        <w:spacing w:after="0" w:line="240" w:lineRule="auto"/>
+      </w:pPr>
+    </w:p>
+    <w:p>
+      <w:pPr>
+        <w:pStyle w:val="Ttulo1"/>
+      </w:pPr>
+      <w:r>
+        <w:t>Ejercicio 3</w:t>
+      </w:r>
+    </w:p>
+    <w:p>
+      <w:pPr>
+        <w:spacing w:after="0" w:line="240" w:lineRule="auto"/>
+      </w:pPr>
+      <w:r>
+        <w:t xml:space="preserve">Una organización dedicada a la formación desea ofrecer a sus posibles alumnos la posibilidad de matricularse en los cursos que oferta a través de internet, para lo cual contacta con el </w:t>
+      </w:r>
+      <w:r>
+        <w:t>d</w:t>
+      </w:r>
+      <w:r>
+        <w:t>epartamento TI de la organización y le solicita la implantación de un servicio que permita llevar a cabo la matriculación</w:t>
+      </w:r>
+      <w:r>
+        <w:t xml:space="preserve"> </w:t>
+      </w:r>
+      <w:r>
+        <w:t xml:space="preserve">on-line por internet. </w:t>
+      </w:r>
+    </w:p>
+    <w:p>
+      <w:pPr>
+        <w:spacing w:after="0" w:line="240" w:lineRule="auto"/>
+      </w:pPr>
+      <w:r>
+        <w:t xml:space="preserve">El departamento TI utiliza ITIL para llevar a cabo la gestión de los servicios, por lo que en el contexto de ITIL y según lo estudiado en la </w:t>
+      </w:r>
+      <w:r>
+        <w:t>a</w:t>
+      </w:r>
+      <w:r>
+        <w:t xml:space="preserve">signatura, se ha de representar gráficamente el ciclo de vida que debe soportar el servicio de matriculación que precisa la organización, así como describir muy brevemente cada una de las fases que se distingan en el ciclo de vida. </w:t>
+      </w:r>
+    </w:p>
+    <w:p>
+      <w:pPr>
+        <w:spacing w:after="0" w:line="240" w:lineRule="auto"/>
+      </w:pPr>
+    </w:p>
+    <w:p>
+      <w:pPr>
+        <w:spacing w:after="0" w:line="240" w:lineRule="auto"/>
+        <w:jc w:val="center"/>
+      </w:pPr>
+      <w:r>
+        <w:rPr>
+          <w:noProof/>
+        </w:rPr>
+        <w:drawing>
+          <wp:inline distT="0" distB="0" distL="0" distR="0" wp14:anchorId="0CDF76DD" wp14:editId="1C208099">
+            <wp:extent cx="3188863" cy="2795081"/>
+            <wp:effectExtent l="0" t="0" r="0" b="5715"/>
+            <wp:docPr id="3" name="Imagen 3"/>
+            <wp:cNvGraphicFramePr>
+              <a:graphicFrameLocks xmlns:a="http://schemas.openxmlformats.org/drawingml/2006/main" noChangeAspect="1"/>
+            </wp:cNvGraphicFramePr>
+            <a:graphic xmlns:a="http://schemas.openxmlformats.org/drawingml/2006/main">
+              <a:graphicData uri="http://schemas.openxmlformats.org/drawingml/2006/picture">
+                <pic:pic xmlns:pic="http://schemas.openxmlformats.org/drawingml/2006/picture">
+                  <pic:nvPicPr>
+                    <pic:cNvPr id="1" name=""/>
+                    <pic:cNvPicPr/>
+                  </pic:nvPicPr>
+                  <pic:blipFill>
+                    <a:blip r:embed="rId6"/>
+                    <a:stretch>
+                      <a:fillRect/>
+                    </a:stretch>
+                  </pic:blipFill>
+                  <pic:spPr>
+                    <a:xfrm>
+                      <a:off x="0" y="0"/>
+                      <a:ext cx="3193191" cy="2798874"/>
+                    </a:xfrm>
+                    <a:prstGeom prst="rect">
+                      <a:avLst/>
+                    </a:prstGeom>
+                  </pic:spPr>
+                </pic:pic>
+              </a:graphicData>
+            </a:graphic>
+          </wp:inline>
+        </w:drawing>
+      </w:r>
+    </w:p>
+    <w:p>
+      <w:pPr>
+        <w:pStyle w:val="Ttulo1"/>
+        <w:rPr>
+          <w:rFonts w:asciiTheme="minorHAnsi" w:eastAsiaTheme="minorHAnsi" w:hAnsiTheme="minorHAnsi" w:cstheme="minorBidi"/>
+          <w:color w:val="auto"/>
+          <w:sz w:val="22"/>
+          <w:szCs w:val="22"/>
+        </w:rPr>
+      </w:pPr>
+      <w:r>
+        <w:rPr>
+          <w:rFonts w:asciiTheme="minorHAnsi" w:eastAsiaTheme="minorHAnsi" w:hAnsiTheme="minorHAnsi" w:cstheme="minorBidi"/>
+          <w:color w:val="auto"/>
+          <w:sz w:val="22"/>
+          <w:szCs w:val="22"/>
+        </w:rPr>
+        <w:lastRenderedPageBreak/>
+        <w:t xml:space="preserve"> </w:t>
+      </w:r>
+    </w:p>
     <w:p/>
     <w:sectPr>
       <w:pgSz w:w="11906" w:h="16838"/>
@@ -679,6 +1024,208 @@
 <file path=word/numbering.xml><?xml version="1.0" encoding="utf-8"?>
 <w:numbering xmlns:wpc="http://schemas.microsoft.com/office/word/2010/wordprocessingCanvas" xmlns:cx="http://schemas.microsoft.com/office/drawing/2014/chartex" xmlns:cx1="http://schemas.microsoft.com/office/drawing/2015/9/8/chartex" xmlns:cx2="http://schemas.microsoft.com/office/drawing/2015/10/21/chartex" xmlns:cx3="http://schemas.microsoft.com/office/drawing/2016/5/9/chartex" xmlns:cx4="http://schemas.microsoft.com/office/drawing/2016/5/10/chartex" xmlns:cx5="http://schemas.microsoft.com/office/drawing/2016/5/11/chartex" xmlns:cx6="http://schemas.microsoft.com/office/drawing/2016/5/12/chartex" xmlns:cx7="http://schemas.microsoft.com/office/drawing/2016/5/13/chartex" xmlns:cx8="http://schemas.microsoft.com/office/drawing/2016/5/14/chartex" xmlns:mc="http://schemas.openxmlformats.org/markup-compatibility/2006" xmlns:aink="http://schemas.microsoft.com/office/drawing/2016/ink" xmlns:am3d="http://schemas.microsoft.com/office/drawing/2017/model3d" xmlns:o="urn:schemas-microsoft-com:office:office" xmlns:r="http://schemas.openxmlformats.org/officeDocument/2006/relationships" xmlns:m="http://schemas.openxmlformats.org/officeDocument/2006/math" xmlns:v="urn:schemas-microsoft-com:vml" xmlns:wp14="http://schemas.microsoft.com/office/word/2010/wordprocessingDrawing" xmlns:wp="http://schemas.openxmlformats.org/drawingml/2006/wordprocessingDrawing" xmlns:w10="urn:schemas-microsoft-com:office:word" xmlns:w="http://schemas.openxmlformats.org/wordprocessingml/2006/main" xmlns:w14="http://schemas.microsoft.com/office/word/2010/wordml" xmlns:w15="http://schemas.microsoft.com/office/word/2012/wordml" xmlns:w16cid="http://schemas.microsoft.com/office/word/2016/wordml/cid" xmlns:w16se="http://schemas.microsoft.com/office/word/2015/wordml/symex" xmlns:wpg="http://schemas.microsoft.com/office/word/2010/wordprocessingGroup" xmlns:wpi="http://schemas.microsoft.com/office/word/2010/wordprocessingInk" xmlns:wne="http://schemas.microsoft.com/office/word/2006/wordml" xmlns:wps="http://schemas.microsoft.com/office/word/2010/wordprocessingShape" mc:Ignorable="w14 w15 w16se w16cid wp14">
   <w:abstractNum w:abstractNumId="0" w15:restartNumberingAfterBreak="0">
+    <w:nsid w:val="13A12BF8"/>
+    <w:multiLevelType w:val="hybridMultilevel"/>
+    <w:tmpl w:val="BB2C0EDA"/>
+    <w:lvl w:ilvl="0" w:tplc="0C0A0001">
+      <w:start w:val="1"/>
+      <w:numFmt w:val="bullet"/>
+      <w:lvlText w:val=""/>
+      <w:lvlJc w:val="left"/>
+      <w:pPr>
+        <w:ind w:left="720" w:hanging="360"/>
+      </w:pPr>
+      <w:rPr>
+        <w:rFonts w:ascii="Symbol" w:hAnsi="Symbol" w:hint="default"/>
+      </w:rPr>
+    </w:lvl>
+    <w:lvl w:ilvl="1" w:tplc="0C0A0003" w:tentative="1">
+      <w:start w:val="1"/>
+      <w:numFmt w:val="bullet"/>
+      <w:lvlText w:val="o"/>
+      <w:lvlJc w:val="left"/>
+      <w:pPr>
+        <w:ind w:left="1440" w:hanging="360"/>
+      </w:pPr>
+      <w:rPr>
+        <w:rFonts w:ascii="Courier New" w:hAnsi="Courier New" w:cs="Courier New" w:hint="default"/>
+      </w:rPr>
+    </w:lvl>
+    <w:lvl w:ilvl="2" w:tplc="0C0A0005" w:tentative="1">
+      <w:start w:val="1"/>
+      <w:numFmt w:val="bullet"/>
+      <w:lvlText w:val=""/>
+      <w:lvlJc w:val="left"/>
+      <w:pPr>
+        <w:ind w:left="2160" w:hanging="360"/>
+      </w:pPr>
+      <w:rPr>
+        <w:rFonts w:ascii="Wingdings" w:hAnsi="Wingdings" w:hint="default"/>
+      </w:rPr>
+    </w:lvl>
+    <w:lvl w:ilvl="3" w:tplc="0C0A0001" w:tentative="1">
+      <w:start w:val="1"/>
+      <w:numFmt w:val="bullet"/>
+      <w:lvlText w:val=""/>
+      <w:lvlJc w:val="left"/>
+      <w:pPr>
+        <w:ind w:left="2880" w:hanging="360"/>
+      </w:pPr>
+      <w:rPr>
+        <w:rFonts w:ascii="Symbol" w:hAnsi="Symbol" w:hint="default"/>
+      </w:rPr>
+    </w:lvl>
+    <w:lvl w:ilvl="4" w:tplc="0C0A0003" w:tentative="1">
+      <w:start w:val="1"/>
+      <w:numFmt w:val="bullet"/>
+      <w:lvlText w:val="o"/>
+      <w:lvlJc w:val="left"/>
+      <w:pPr>
+        <w:ind w:left="3600" w:hanging="360"/>
+      </w:pPr>
+      <w:rPr>
+        <w:rFonts w:ascii="Courier New" w:hAnsi="Courier New" w:cs="Courier New" w:hint="default"/>
+      </w:rPr>
+    </w:lvl>
+    <w:lvl w:ilvl="5" w:tplc="0C0A0005" w:tentative="1">
+      <w:start w:val="1"/>
+      <w:numFmt w:val="bullet"/>
+      <w:lvlText w:val=""/>
+      <w:lvlJc w:val="left"/>
+      <w:pPr>
+        <w:ind w:left="4320" w:hanging="360"/>
+      </w:pPr>
+      <w:rPr>
+        <w:rFonts w:ascii="Wingdings" w:hAnsi="Wingdings" w:hint="default"/>
+      </w:rPr>
+    </w:lvl>
+    <w:lvl w:ilvl="6" w:tplc="0C0A0001" w:tentative="1">
+      <w:start w:val="1"/>
+      <w:numFmt w:val="bullet"/>
+      <w:lvlText w:val=""/>
+      <w:lvlJc w:val="left"/>
+      <w:pPr>
+        <w:ind w:left="5040" w:hanging="360"/>
+      </w:pPr>
+      <w:rPr>
+        <w:rFonts w:ascii="Symbol" w:hAnsi="Symbol" w:hint="default"/>
+      </w:rPr>
+    </w:lvl>
+    <w:lvl w:ilvl="7" w:tplc="0C0A0003" w:tentative="1">
+      <w:start w:val="1"/>
+      <w:numFmt w:val="bullet"/>
+      <w:lvlText w:val="o"/>
+      <w:lvlJc w:val="left"/>
+      <w:pPr>
+        <w:ind w:left="5760" w:hanging="360"/>
+      </w:pPr>
+      <w:rPr>
+        <w:rFonts w:ascii="Courier New" w:hAnsi="Courier New" w:cs="Courier New" w:hint="default"/>
+      </w:rPr>
+    </w:lvl>
+    <w:lvl w:ilvl="8" w:tplc="0C0A0005" w:tentative="1">
+      <w:start w:val="1"/>
+      <w:numFmt w:val="bullet"/>
+      <w:lvlText w:val=""/>
+      <w:lvlJc w:val="left"/>
+      <w:pPr>
+        <w:ind w:left="6480" w:hanging="360"/>
+      </w:pPr>
+      <w:rPr>
+        <w:rFonts w:ascii="Wingdings" w:hAnsi="Wingdings" w:hint="default"/>
+      </w:rPr>
+    </w:lvl>
+  </w:abstractNum>
+  <w:abstractNum w:abstractNumId="1" w15:restartNumberingAfterBreak="0">
+    <w:nsid w:val="62761B0E"/>
+    <w:multiLevelType w:val="hybridMultilevel"/>
+    <w:tmpl w:val="505C362E"/>
+    <w:lvl w:ilvl="0" w:tplc="0C0A0011">
+      <w:start w:val="1"/>
+      <w:numFmt w:val="decimal"/>
+      <w:lvlText w:val="%1)"/>
+      <w:lvlJc w:val="left"/>
+      <w:pPr>
+        <w:ind w:left="720" w:hanging="360"/>
+      </w:pPr>
+      <w:rPr>
+        <w:rFonts w:hint="default"/>
+      </w:rPr>
+    </w:lvl>
+    <w:lvl w:ilvl="1" w:tplc="0C0A0019" w:tentative="1">
+      <w:start w:val="1"/>
+      <w:numFmt w:val="lowerLetter"/>
+      <w:lvlText w:val="%2."/>
+      <w:lvlJc w:val="left"/>
+      <w:pPr>
+        <w:ind w:left="1440" w:hanging="360"/>
+      </w:pPr>
+    </w:lvl>
+    <w:lvl w:ilvl="2" w:tplc="0C0A001B" w:tentative="1">
+      <w:start w:val="1"/>
+      <w:numFmt w:val="lowerRoman"/>
+      <w:lvlText w:val="%3."/>
+      <w:lvlJc w:val="right"/>
+      <w:pPr>
+        <w:ind w:left="2160" w:hanging="180"/>
+      </w:pPr>
+    </w:lvl>
+    <w:lvl w:ilvl="3" w:tplc="0C0A000F" w:tentative="1">
+      <w:start w:val="1"/>
+      <w:numFmt w:val="decimal"/>
+      <w:lvlText w:val="%4."/>
+      <w:lvlJc w:val="left"/>
+      <w:pPr>
+        <w:ind w:left="2880" w:hanging="360"/>
+      </w:pPr>
+    </w:lvl>
+    <w:lvl w:ilvl="4" w:tplc="0C0A0019" w:tentative="1">
+      <w:start w:val="1"/>
+      <w:numFmt w:val="lowerLetter"/>
+      <w:lvlText w:val="%5."/>
+      <w:lvlJc w:val="left"/>
+      <w:pPr>
+        <w:ind w:left="3600" w:hanging="360"/>
+      </w:pPr>
+    </w:lvl>
+    <w:lvl w:ilvl="5" w:tplc="0C0A001B" w:tentative="1">
+      <w:start w:val="1"/>
+      <w:numFmt w:val="lowerRoman"/>
+      <w:lvlText w:val="%6."/>
+      <w:lvlJc w:val="right"/>
+      <w:pPr>
+        <w:ind w:left="4320" w:hanging="180"/>
+      </w:pPr>
+    </w:lvl>
+    <w:lvl w:ilvl="6" w:tplc="0C0A000F" w:tentative="1">
+      <w:start w:val="1"/>
+      <w:numFmt w:val="decimal"/>
+      <w:lvlText w:val="%7."/>
+      <w:lvlJc w:val="left"/>
+      <w:pPr>
+        <w:ind w:left="5040" w:hanging="360"/>
+      </w:pPr>
+    </w:lvl>
+    <w:lvl w:ilvl="7" w:tplc="0C0A0019" w:tentative="1">
+      <w:start w:val="1"/>
+      <w:numFmt w:val="lowerLetter"/>
+      <w:lvlText w:val="%8."/>
+      <w:lvlJc w:val="left"/>
+      <w:pPr>
+        <w:ind w:left="5760" w:hanging="360"/>
+      </w:pPr>
+    </w:lvl>
+    <w:lvl w:ilvl="8" w:tplc="0C0A001B" w:tentative="1">
+      <w:start w:val="1"/>
+      <w:numFmt w:val="lowerRoman"/>
+      <w:lvlText w:val="%9."/>
+      <w:lvlJc w:val="right"/>
+      <w:pPr>
+        <w:ind w:left="6480" w:hanging="180"/>
+      </w:pPr>
+    </w:lvl>
+  </w:abstractNum>
+  <w:abstractNum w:abstractNumId="2" w15:restartNumberingAfterBreak="0">
     <w:nsid w:val="70041E11"/>
     <w:multiLevelType w:val="hybridMultilevel"/>
     <w:tmpl w:val="4D448CBE"/>
@@ -792,6 +1339,12 @@
     </w:lvl>
   </w:abstractNum>
   <w:num w:numId="1">
+    <w:abstractNumId w:val="2"/>
+  </w:num>
+  <w:num w:numId="2">
+    <w:abstractNumId w:val="1"/>
+  </w:num>
+  <w:num w:numId="3">
     <w:abstractNumId w:val="0"/>
   </w:num>
 </w:numbering>

</xml_diff>